<commit_message>
Modify the VO 12/5
</commit_message>
<xml_diff>
--- a/file_download/notis/1.notis_tuntutan_pembayaran_sewaan_-_BORANG_A.docx
+++ b/file_download/notis/1.notis_tuntutan_pembayaran_sewaan_-_BORANG_A.docx
@@ -95,7 +95,7 @@
         <w:rPr>
           <w:rFonts w:ascii="Arial" w:hAnsi="Arial" w:cs="Arial"/>
           <w:color w:val="000000"/>
-          <w:sz w:val="22"/>
+          <w:sz w:val="18"/>
           <w:szCs w:val="22"/>
           <w:lang w:val="ms-MY"/>
         </w:rPr>
@@ -117,59 +117,48 @@
           <w:sz w:val="22"/>
           <w:szCs w:val="22"/>
         </w:rPr>
-        <w:t>dlm.MPKj.JPPH</w:t>
-      </w:r>
-      <w:proofErr w:type="spellEnd"/>
-      <w:r>
-        <w:rPr>
-          <w:rFonts w:ascii="Arial" w:hAnsi="Arial" w:cs="Arial"/>
-          <w:color w:val="000000"/>
-          <w:sz w:val="22"/>
-          <w:szCs w:val="22"/>
-        </w:rPr>
-        <w:t>/</w:t>
-      </w:r>
-      <w:r>
-        <w:rPr>
-          <w:rFonts w:ascii="Arial" w:hAnsi="Arial" w:cs="Arial"/>
-          <w:color w:val="000000"/>
-          <w:sz w:val="22"/>
-          <w:szCs w:val="22"/>
-        </w:rPr>
-        <w:t>AM/</w:t>
-      </w:r>
-      <w:r>
-        <w:rPr>
-          <w:rFonts w:ascii="Arial" w:hAnsi="Arial" w:cs="Arial"/>
-          <w:color w:val="000000"/>
-          <w:sz w:val="22"/>
-          <w:szCs w:val="22"/>
-        </w:rPr>
-        <w:t>___________</w:t>
-      </w:r>
-      <w:r>
-        <w:rPr>
-          <w:rFonts w:ascii="Arial" w:hAnsi="Arial" w:cs="Arial"/>
-          <w:color w:val="000000"/>
-          <w:sz w:val="22"/>
-          <w:szCs w:val="22"/>
-          <w:lang w:val="ms-MY"/>
-        </w:rPr>
-        <w:t xml:space="preserve"> </w:t>
-      </w:r>
-    </w:p>
-    <w:p>
-      <w:pPr>
-        <w:ind w:left="4320" w:right="-666"/>
-        <w:jc w:val="right"/>
-        <w:rPr>
-          <w:rFonts w:ascii="Arial" w:hAnsi="Arial" w:cs="Arial"/>
-          <w:color w:val="000000"/>
-          <w:sz w:val="18"/>
-          <w:szCs w:val="22"/>
-          <w:lang w:val="ms-MY"/>
-        </w:rPr>
-      </w:pPr>
+        <w:t>dlm</w:t>
+      </w:r>
+      <w:proofErr w:type="spellEnd"/>
+      <w:proofErr w:type="gramStart"/>
+      <w:r>
+        <w:rPr>
+          <w:rFonts w:ascii="Arial" w:hAnsi="Arial" w:cs="Arial"/>
+          <w:color w:val="000000"/>
+          <w:sz w:val="22"/>
+          <w:szCs w:val="22"/>
+        </w:rPr>
+        <w:t>.</w:t>
+      </w:r>
+      <w:bookmarkStart w:id="0" w:name="_GoBack"/>
+      <w:bookmarkEnd w:id="0"/>
+      <w:r>
+        <w:t>$</w:t>
+      </w:r>
+      <w:proofErr w:type="gramEnd"/>
+      <w:r>
+        <w:t>{</w:t>
+      </w:r>
+      <w:proofErr w:type="spellStart"/>
+      <w:r>
+        <w:rPr>
+          <w:rFonts w:ascii="Arial" w:hAnsi="Arial" w:cs="Arial"/>
+          <w:color w:val="000000"/>
+          <w:sz w:val="22"/>
+          <w:szCs w:val="22"/>
+        </w:rPr>
+        <w:t>file_number_juu</w:t>
+      </w:r>
+      <w:proofErr w:type="spellEnd"/>
+      <w:r>
+        <w:rPr>
+          <w:rFonts w:ascii="Arial" w:hAnsi="Arial" w:cs="Arial"/>
+          <w:color w:val="000000"/>
+          <w:sz w:val="22"/>
+          <w:szCs w:val="22"/>
+        </w:rPr>
+        <w:t>}</w:t>
+      </w:r>
     </w:p>
     <w:p>
       <w:pPr>
@@ -265,8 +254,6 @@
               </w:rPr>
               <w:t>${address}</w:t>
             </w:r>
-            <w:bookmarkStart w:id="0" w:name="_GoBack"/>
-            <w:bookmarkEnd w:id="0"/>
           </w:p>
         </w:tc>
       </w:tr>
@@ -6325,7 +6312,7 @@
 </file>
 
 <file path=customXml/itemProps1.xml><?xml version="1.0" encoding="utf-8"?>
-<ds:datastoreItem xmlns:ds="http://schemas.openxmlformats.org/officeDocument/2006/customXml" ds:itemID="{3B9203D7-7FEE-41C1-9EED-0E9F6BA8AE06}">
+<ds:datastoreItem xmlns:ds="http://schemas.openxmlformats.org/officeDocument/2006/customXml" ds:itemID="{0C15553A-E3F4-4943-85AA-FD4B04A4A5C4}">
   <ds:schemaRefs>
     <ds:schemaRef ds:uri="http://schemas.openxmlformats.org/officeDocument/2006/bibliography"/>
   </ds:schemaRefs>

</xml_diff>